<commit_message>
Architecture and KNN algorithm code
</commit_message>
<xml_diff>
--- a/Hindu -Arch Designing.docx
+++ b/Hindu -Arch Designing.docx
@@ -3,14 +3,80 @@
 <w:document xmlns:wpc="http://schemas.microsoft.com/office/word/2010/wordprocessingCanvas" xmlns:cx="http://schemas.microsoft.com/office/drawing/2014/chartex" xmlns:cx1="http://schemas.microsoft.com/office/drawing/2015/9/8/chartex" xmlns:cx2="http://schemas.microsoft.com/office/drawing/2015/10/21/chartex" xmlns:cx3="http://schemas.microsoft.com/office/drawing/2016/5/9/chartex" xmlns:cx4="http://schemas.microsoft.com/office/drawing/2016/5/10/chartex" xmlns:cx5="http://schemas.microsoft.com/office/drawing/2016/5/11/chartex" xmlns:cx6="http://schemas.microsoft.com/office/drawing/2016/5/12/chartex" xmlns:cx7="http://schemas.microsoft.com/office/drawing/2016/5/13/chartex" xmlns:cx8="http://schemas.microsoft.com/office/drawing/2016/5/14/chartex" xmlns:mc="http://schemas.openxmlformats.org/markup-compatibility/2006" xmlns:aink="http://schemas.microsoft.com/office/drawing/2016/ink" xmlns:am3d="http://schemas.microsoft.com/office/drawing/2017/model3d" xmlns:o="urn:schemas-microsoft-com:office:office" xmlns:r="http://schemas.openxmlformats.org/officeDocument/2006/relationships" xmlns:m="http://schemas.openxmlformats.org/officeDocument/2006/math" xmlns:v="urn:schemas-microsoft-com:vml" xmlns:wp14="http://schemas.microsoft.com/office/word/2010/wordprocessingDrawing" xmlns:wp="http://schemas.openxmlformats.org/drawingml/2006/wordprocessingDrawing" xmlns:w10="urn:schemas-microsoft-com:office:word" xmlns:w="http://schemas.openxmlformats.org/wordprocessingml/2006/main" xmlns:w14="http://schemas.microsoft.com/office/word/2010/wordml" xmlns:w15="http://schemas.microsoft.com/office/word/2012/wordml" xmlns:w16cid="http://schemas.microsoft.com/office/word/2016/wordml/cid" xmlns:w16se="http://schemas.microsoft.com/office/word/2015/wordml/symex" xmlns:wpg="http://schemas.microsoft.com/office/word/2010/wordprocessingGroup" xmlns:wpi="http://schemas.microsoft.com/office/word/2010/wordprocessingInk" xmlns:wne="http://schemas.microsoft.com/office/word/2006/wordml" xmlns:wps="http://schemas.microsoft.com/office/word/2010/wordprocessingShape" mc:Ignorable="w14 w15 w16se w16cid wp14">
   <w:body>
     <w:p>
+      <w:pPr>
+        <w:rPr>
+          <w:b/>
+          <w:sz w:val="40"/>
+          <w:szCs w:val="40"/>
+        </w:rPr>
+      </w:pPr>
+      <w:r>
+        <w:rPr>
+          <w:b/>
+          <w:sz w:val="40"/>
+          <w:szCs w:val="40"/>
+        </w:rPr>
+        <w:tab/>
+      </w:r>
+      <w:r>
+        <w:rPr>
+          <w:b/>
+          <w:sz w:val="40"/>
+          <w:szCs w:val="40"/>
+        </w:rPr>
+        <w:tab/>
+        <w:t xml:space="preserve">Recommendation System Architecture </w:t>
+      </w:r>
+    </w:p>
+    <w:p>
       <w:r>
         <w:t>*Designing the content-based recommendation engine</w:t>
       </w:r>
+      <w:r>
+        <w:t xml:space="preserve"> text mining.</w:t>
+      </w:r>
+    </w:p>
+    <w:p>
+      <w:r>
+        <w:tab/>
+      </w:r>
+      <w:r>
+        <w:t>C</w:t>
+      </w:r>
+      <w:r>
+        <w:t>ontent-based recommendation engine works</w:t>
+      </w:r>
+      <w:r>
+        <w:t xml:space="preserve"> by</w:t>
+      </w:r>
+      <w:r>
+        <w:t xml:space="preserve"> c</w:t>
+      </w:r>
+      <w:r>
+        <w:t>reat</w:t>
+      </w:r>
+      <w:r>
+        <w:t>ing</w:t>
+      </w:r>
+      <w:r>
+        <w:t xml:space="preserve"> a similarity index. Think of this index as a matrix, with rows and columns as the articles and the cell value storing the similarity between the articles. The diagonal values of this matrix will be one. The similarity score is a value between zero and one. </w:t>
+      </w:r>
     </w:p>
     <w:p/>
     <w:p>
-      <w:r>
-        <w:tab/>
+      <w:pPr>
+        <w:rPr>
+          <w:b/>
+          <w:sz w:val="32"/>
+          <w:szCs w:val="32"/>
+        </w:rPr>
+      </w:pPr>
+      <w:r>
+        <w:rPr>
+          <w:b/>
+          <w:sz w:val="32"/>
+          <w:szCs w:val="32"/>
+        </w:rPr>
         <w:t xml:space="preserve">Architecture: </w:t>
       </w:r>
     </w:p>
@@ -82,7 +148,7 @@
           </mc:Choice>
           <mc:Fallback>
             <w:pict>
-              <v:shapetype w14:anchorId="6D13C957" id="_x0000_t32" coordsize="21600,21600" o:spt="32" o:oned="t" path="m,l21600,21600e" filled="f">
+              <v:shapetype w14:anchorId="1D0BBB4F" id="_x0000_t32" coordsize="21600,21600" o:spt="32" o:oned="t" path="m,l21600,21600e" filled="f">
                 <v:path arrowok="t" fillok="f" o:connecttype="none"/>
                 <o:lock v:ext="edit" shapetype="t"/>
               </v:shapetype>
@@ -152,7 +218,7 @@
           </mc:Choice>
           <mc:Fallback>
             <w:pict>
-              <v:shape w14:anchorId="2D97AF58" id="Straight Arrow Connector 4" o:spid="_x0000_s1026" type="#_x0000_t32" style="position:absolute;margin-left:111pt;margin-top:67.25pt;width:69.6pt;height:1.2pt;z-index:251662336;visibility:visible;mso-wrap-style:square;mso-wrap-distance-left:9pt;mso-wrap-distance-top:0;mso-wrap-distance-right:9pt;mso-wrap-distance-bottom:0;mso-position-horizontal:absolute;mso-position-horizontal-relative:text;mso-position-vertical:absolute;mso-position-vertical-relative:text" o:gfxdata="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" strokecolor="#4472c4 [3204]" strokeweight=".5pt">
+              <v:shape w14:anchorId="0B566956" id="Straight Arrow Connector 4" o:spid="_x0000_s1026" type="#_x0000_t32" style="position:absolute;margin-left:111pt;margin-top:67.25pt;width:69.6pt;height:1.2pt;z-index:251662336;visibility:visible;mso-wrap-style:square;mso-wrap-distance-left:9pt;mso-wrap-distance-top:0;mso-wrap-distance-right:9pt;mso-wrap-distance-bottom:0;mso-position-horizontal:absolute;mso-position-horizontal-relative:text;mso-position-vertical:absolute;mso-position-vertical-relative:text" o:gfxdata="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" strokecolor="#4472c4 [3204]" strokeweight=".5pt">
                 <v:stroke endarrow="block" joinstyle="miter"/>
               </v:shape>
             </w:pict>
@@ -1096,7 +1162,7 @@
           </mc:Choice>
           <mc:Fallback>
             <w:pict>
-              <v:shape w14:anchorId="2A547D74" id="Straight Arrow Connector 12" o:spid="_x0000_s1026" type="#_x0000_t32" style="position:absolute;margin-left:279.6pt;margin-top:26.4pt;width:80.4pt;height:3.6pt;z-index:251673600;visibility:visible;mso-wrap-style:square;mso-width-percent:0;mso-height-percent:0;mso-wrap-distance-left:9pt;mso-wrap-distance-top:0;mso-wrap-distance-right:9pt;mso-wrap-distance-bottom:0;mso-position-horizontal:absolute;mso-position-horizontal-relative:text;mso-position-vertical:absolute;mso-position-vertical-relative:text;mso-width-percent:0;mso-height-percent:0;mso-width-relative:margin;mso-height-relative:margin" o:gfxdata="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" strokecolor="#4472c4 [3204]" strokeweight=".5pt">
+              <v:shape w14:anchorId="12E36A64" id="Straight Arrow Connector 12" o:spid="_x0000_s1026" type="#_x0000_t32" style="position:absolute;margin-left:279.6pt;margin-top:26.4pt;width:80.4pt;height:3.6pt;z-index:251673600;visibility:visible;mso-wrap-style:square;mso-width-percent:0;mso-height-percent:0;mso-wrap-distance-left:9pt;mso-wrap-distance-top:0;mso-wrap-distance-right:9pt;mso-wrap-distance-bottom:0;mso-position-horizontal:absolute;mso-position-horizontal-relative:text;mso-position-vertical:absolute;mso-position-vertical-relative:text;mso-width-percent:0;mso-height-percent:0;mso-width-relative:margin;mso-height-relative:margin" o:gfxdata="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" strokecolor="#4472c4 [3204]" strokeweight=".5pt">
                 <v:stroke endarrow="block" joinstyle="miter"/>
               </v:shape>
             </w:pict>
@@ -1168,7 +1234,7 @@
           </mc:Choice>
           <mc:Fallback>
             <w:pict>
-              <v:shape w14:anchorId="38FDC637" id="Straight Arrow Connector 11" o:spid="_x0000_s1026" type="#_x0000_t32" style="position:absolute;margin-left:87.6pt;margin-top:30.9pt;width:80.4pt;height:3.6pt;z-index:251671552;visibility:visible;mso-wrap-style:square;mso-width-percent:0;mso-height-percent:0;mso-wrap-distance-left:9pt;mso-wrap-distance-top:0;mso-wrap-distance-right:9pt;mso-wrap-distance-bottom:0;mso-position-horizontal:absolute;mso-position-horizontal-relative:text;mso-position-vertical:absolute;mso-position-vertical-relative:text;mso-width-percent:0;mso-height-percent:0;mso-width-relative:margin;mso-height-relative:margin" o:gfxdata="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" strokecolor="#4472c4 [3204]" strokeweight=".5pt">
+              <v:shape w14:anchorId="33B7724F" id="Straight Arrow Connector 11" o:spid="_x0000_s1026" type="#_x0000_t32" style="position:absolute;margin-left:87.6pt;margin-top:30.9pt;width:80.4pt;height:3.6pt;z-index:251671552;visibility:visible;mso-wrap-style:square;mso-width-percent:0;mso-height-percent:0;mso-wrap-distance-left:9pt;mso-wrap-distance-top:0;mso-wrap-distance-right:9pt;mso-wrap-distance-bottom:0;mso-position-horizontal:absolute;mso-position-horizontal-relative:text;mso-position-vertical:absolute;mso-position-vertical-relative:text;mso-width-percent:0;mso-height-percent:0;mso-width-relative:margin;mso-height-relative:margin" o:gfxdata="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" strokecolor="#4472c4 [3204]" strokeweight=".5pt">
                 <v:stroke endarrow="block" joinstyle="miter"/>
               </v:shape>
             </w:pict>
@@ -1183,8 +1249,37 @@
     <w:p/>
     <w:p/>
     <w:p>
-      <w:r>
+      <w:pPr>
+        <w:rPr>
+          <w:b/>
+          <w:sz w:val="32"/>
+          <w:szCs w:val="32"/>
+        </w:rPr>
+      </w:pPr>
+      <w:r>
+        <w:rPr>
+          <w:b/>
+          <w:sz w:val="32"/>
+          <w:szCs w:val="32"/>
+        </w:rPr>
         <w:tab/>
+      </w:r>
+    </w:p>
+    <w:p>
+      <w:pPr>
+        <w:rPr>
+          <w:b/>
+          <w:sz w:val="28"/>
+          <w:szCs w:val="28"/>
+        </w:rPr>
+      </w:pPr>
+      <w:r>
+        <w:rPr>
+          <w:b/>
+          <w:sz w:val="28"/>
+          <w:szCs w:val="28"/>
+        </w:rPr>
+        <w:lastRenderedPageBreak/>
         <w:t>Additional Features (Recommended Features)</w:t>
       </w:r>
     </w:p>
@@ -1196,31 +1291,40 @@
         <w:tab/>
         <w:t xml:space="preserve">For Memory extraction </w:t>
       </w:r>
-      <w:proofErr w:type="gramStart"/>
-      <w:r>
-        <w:t>dependency,  subcategory</w:t>
-      </w:r>
-      <w:proofErr w:type="gramEnd"/>
-      <w:r>
-        <w:t xml:space="preserve"> explored for Business category for below methods: </w:t>
-      </w:r>
-    </w:p>
-    <w:p/>
-    <w:p/>
-    <w:p/>
-    <w:p/>
-    <w:p/>
-    <w:p/>
-    <w:p>
-      <w:r>
+      <w:r>
+        <w:t>dependency, subcategory</w:t>
+      </w:r>
+      <w:r>
+        <w:t xml:space="preserve"> </w:t>
+      </w:r>
+      <w:r>
+        <w:t xml:space="preserve">is </w:t>
+      </w:r>
+      <w:r>
+        <w:t xml:space="preserve">explored for Business category for below methods: </w:t>
+      </w:r>
+    </w:p>
+    <w:p>
+      <w:pPr>
+        <w:rPr>
+          <w:b/>
+          <w:sz w:val="28"/>
+          <w:szCs w:val="28"/>
+        </w:rPr>
+      </w:pPr>
+      <w:r>
+        <w:rPr>
+          <w:b/>
+          <w:sz w:val="28"/>
+          <w:szCs w:val="28"/>
+        </w:rPr>
         <w:t>News extraction based on category type:</w:t>
       </w:r>
     </w:p>
-    <w:p/>
     <w:p>
       <w:r>
         <w:tab/>
-        <w:t>Basic Text preprocessing has implemented the Tittle feature and extracted the words commonly used words from word cloud option.</w:t>
+        <w:t>Basic Text preprocessing has implemented the Title feature and extracted the words commonly used words from word cloud option.</w:t>
       </w:r>
     </w:p>
     <w:p/>
@@ -1291,7 +1395,10 @@
         </w:numPr>
       </w:pPr>
       <w:r>
-        <w:t>converting all letters to lower or upper case</w:t>
+        <w:t>C</w:t>
+      </w:r>
+      <w:r>
+        <w:t>onverting all letters to lower or upper case</w:t>
       </w:r>
     </w:p>
     <w:p>
@@ -1303,7 +1410,10 @@
         </w:numPr>
       </w:pPr>
       <w:r>
-        <w:t>converting numbers into words or removing numbers</w:t>
+        <w:t>C</w:t>
+      </w:r>
+      <w:r>
+        <w:t>onverting numbers into words or removing numbers</w:t>
       </w:r>
     </w:p>
     <w:p>
@@ -1315,7 +1425,10 @@
         </w:numPr>
       </w:pPr>
       <w:r>
-        <w:t>removing punctuations, accent marks and other diacritics</w:t>
+        <w:t>R</w:t>
+      </w:r>
+      <w:r>
+        <w:t>emoving punctuations, accent marks and other diacritics</w:t>
       </w:r>
     </w:p>
     <w:p>
@@ -1327,7 +1440,10 @@
         </w:numPr>
       </w:pPr>
       <w:r>
-        <w:t>removing white spaces</w:t>
+        <w:t>R</w:t>
+      </w:r>
+      <w:r>
+        <w:t>emoving white spaces</w:t>
       </w:r>
     </w:p>
     <w:p>
@@ -1339,7 +1455,10 @@
         </w:numPr>
       </w:pPr>
       <w:r>
-        <w:t>expanding abbreviations</w:t>
+        <w:t>E</w:t>
+      </w:r>
+      <w:r>
+        <w:t>xpanding abbreviations</w:t>
       </w:r>
     </w:p>
     <w:p>
@@ -1351,7 +1470,10 @@
         </w:numPr>
       </w:pPr>
       <w:r>
-        <w:t>removing stop words, sparse terms, and particular words</w:t>
+        <w:t>R</w:t>
+      </w:r>
+      <w:r>
+        <w:t>emoving stop words, sparse terms, and particular words</w:t>
       </w:r>
     </w:p>
     <w:p>
@@ -1363,7 +1485,10 @@
         </w:numPr>
       </w:pPr>
       <w:r>
-        <w:t>tokenize (</w:t>
+        <w:t>T</w:t>
+      </w:r>
+      <w:r>
+        <w:t>okenize (</w:t>
       </w:r>
       <w:r>
         <w:t>WordPunctTokenizer</w:t>
@@ -1382,18 +1507,43 @@
           <w:ilvl w:val="0"/>
           <w:numId w:val="1"/>
         </w:numPr>
-      </w:pPr>
-      <w:r>
+        <w:rPr>
+          <w:b/>
+          <w:sz w:val="28"/>
+          <w:szCs w:val="28"/>
+        </w:rPr>
+      </w:pPr>
+      <w:r>
+        <w:rPr>
+          <w:b/>
+          <w:sz w:val="28"/>
+          <w:szCs w:val="28"/>
+        </w:rPr>
         <w:lastRenderedPageBreak/>
         <w:t>Feature extract</w:t>
       </w:r>
       <w:r>
+        <w:rPr>
+          <w:b/>
+          <w:sz w:val="28"/>
+          <w:szCs w:val="28"/>
+        </w:rPr>
         <w:t xml:space="preserve"> &amp; </w:t>
       </w:r>
       <w:r>
+        <w:rPr>
+          <w:b/>
+          <w:sz w:val="28"/>
+          <w:szCs w:val="28"/>
+        </w:rPr>
         <w:t>Creating Sub category</w:t>
       </w:r>
       <w:r>
+        <w:rPr>
+          <w:b/>
+          <w:sz w:val="28"/>
+          <w:szCs w:val="28"/>
+        </w:rPr>
         <w:t>:</w:t>
       </w:r>
     </w:p>
@@ -1457,7 +1607,13 @@
         <w:rPr>
           <w:b/>
         </w:rPr>
-        <w:t>cosine similarity</w:t>
+        <w:t>C</w:t>
+      </w:r>
+      <w:r>
+        <w:rPr>
+          <w:b/>
+        </w:rPr>
+        <w:t>osine similarity</w:t>
       </w:r>
       <w:r>
         <w:rPr>
@@ -1556,7 +1712,36 @@
         </w:numPr>
       </w:pPr>
       <w:r>
-        <w:t xml:space="preserve">Clustering documents using topic model features and further creating sub category. </w:t>
+        <w:t xml:space="preserve">Clustering documents using topic model features and further </w:t>
+      </w:r>
+      <w:r>
+        <w:rPr>
+          <w:b/>
+        </w:rPr>
+        <w:t>creating sub category</w:t>
+      </w:r>
+      <w:r>
+        <w:t xml:space="preserve">, as </w:t>
+      </w:r>
+      <w:r>
+        <w:rPr>
+          <w:b/>
+        </w:rPr>
+        <w:t xml:space="preserve">Stock, banking, industry and </w:t>
+      </w:r>
+      <w:proofErr w:type="gramStart"/>
+      <w:r>
+        <w:rPr>
+          <w:b/>
+        </w:rPr>
+        <w:t xml:space="preserve">others </w:t>
+      </w:r>
+      <w:r>
+        <w:t>.</w:t>
+      </w:r>
+      <w:proofErr w:type="gramEnd"/>
+      <w:r>
+        <w:t xml:space="preserve"> </w:t>
       </w:r>
     </w:p>
     <w:p>
@@ -1577,8 +1762,18 @@
           <w:ilvl w:val="0"/>
           <w:numId w:val="1"/>
         </w:numPr>
-      </w:pPr>
-      <w:r>
+        <w:rPr>
+          <w:b/>
+          <w:sz w:val="28"/>
+          <w:szCs w:val="28"/>
+        </w:rPr>
+      </w:pPr>
+      <w:r>
+        <w:rPr>
+          <w:b/>
+          <w:sz w:val="28"/>
+          <w:szCs w:val="28"/>
+        </w:rPr>
         <w:t>More Features for Recommendation System:</w:t>
       </w:r>
     </w:p>
@@ -1675,13 +1870,43 @@
         </w:numPr>
         <w:rPr>
           <w:b/>
-        </w:rPr>
-      </w:pPr>
-      <w:r>
-        <w:rPr>
-          <w:b/>
-        </w:rPr>
-        <w:t>Feature plan to implement to Rank base system</w:t>
+          <w:sz w:val="28"/>
+          <w:szCs w:val="28"/>
+        </w:rPr>
+      </w:pPr>
+      <w:r>
+        <w:rPr>
+          <w:b/>
+          <w:sz w:val="28"/>
+          <w:szCs w:val="28"/>
+        </w:rPr>
+        <w:t xml:space="preserve">Feature plan to implement to </w:t>
+      </w:r>
+      <w:proofErr w:type="spellStart"/>
+      <w:r>
+        <w:rPr>
+          <w:b/>
+          <w:sz w:val="28"/>
+          <w:szCs w:val="28"/>
+        </w:rPr>
+        <w:t>Apriori</w:t>
+      </w:r>
+      <w:proofErr w:type="spellEnd"/>
+      <w:r>
+        <w:rPr>
+          <w:b/>
+          <w:sz w:val="28"/>
+          <w:szCs w:val="28"/>
+        </w:rPr>
+        <w:t xml:space="preserve"> algorithm </w:t>
+      </w:r>
+      <w:r>
+        <w:rPr>
+          <w:b/>
+          <w:sz w:val="28"/>
+          <w:szCs w:val="28"/>
+        </w:rPr>
+        <w:t>Rank base system</w:t>
       </w:r>
     </w:p>
     <w:p>
@@ -1747,7 +1972,7 @@
           </mc:Choice>
           <mc:Fallback>
             <w:pict>
-              <v:shape w14:anchorId="56D942A8" id="Straight Arrow Connector 20" o:spid="_x0000_s1026" type="#_x0000_t32" style="position:absolute;margin-left:217.8pt;margin-top:111.2pt;width:0;height:38.4pt;flip:y;z-index:251684864;visibility:visible;mso-wrap-style:square;mso-wrap-distance-left:9pt;mso-wrap-distance-top:0;mso-wrap-distance-right:9pt;mso-wrap-distance-bottom:0;mso-position-horizontal:absolute;mso-position-horizontal-relative:text;mso-position-vertical:absolute;mso-position-vertical-relative:text" o:gfxdata="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" strokecolor="#4472c4 [3204]" strokeweight=".5pt">
+              <v:shape w14:anchorId="7F9C67FC" id="Straight Arrow Connector 20" o:spid="_x0000_s1026" type="#_x0000_t32" style="position:absolute;margin-left:217.8pt;margin-top:111.2pt;width:0;height:38.4pt;flip:y;z-index:251684864;visibility:visible;mso-wrap-style:square;mso-wrap-distance-left:9pt;mso-wrap-distance-top:0;mso-wrap-distance-right:9pt;mso-wrap-distance-bottom:0;mso-position-horizontal:absolute;mso-position-horizontal-relative:text;mso-position-vertical:absolute;mso-position-vertical-relative:text" o:gfxdata="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" strokecolor="#4472c4 [3204]" strokeweight=".5pt">
                 <v:stroke endarrow="block" joinstyle="miter"/>
               </v:shape>
             </w:pict>
@@ -1813,7 +2038,7 @@
           </mc:Choice>
           <mc:Fallback>
             <w:pict>
-              <v:shape w14:anchorId="2DD6776B" id="Straight Arrow Connector 19" o:spid="_x0000_s1026" type="#_x0000_t32" style="position:absolute;margin-left:274.8pt;margin-top:84.8pt;width:82.2pt;height:0;z-index:251683840;visibility:visible;mso-wrap-style:square;mso-wrap-distance-left:9pt;mso-wrap-distance-top:0;mso-wrap-distance-right:9pt;mso-wrap-distance-bottom:0;mso-position-horizontal:absolute;mso-position-horizontal-relative:text;mso-position-vertical:absolute;mso-position-vertical-relative:text" o:gfxdata="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" strokecolor="#4472c4 [3204]" strokeweight=".5pt">
+              <v:shape w14:anchorId="00EB7AA5" id="Straight Arrow Connector 19" o:spid="_x0000_s1026" type="#_x0000_t32" style="position:absolute;margin-left:274.8pt;margin-top:84.8pt;width:82.2pt;height:0;z-index:251683840;visibility:visible;mso-wrap-style:square;mso-wrap-distance-left:9pt;mso-wrap-distance-top:0;mso-wrap-distance-right:9pt;mso-wrap-distance-bottom:0;mso-position-horizontal:absolute;mso-position-horizontal-relative:text;mso-position-vertical:absolute;mso-position-vertical-relative:text" o:gfxdata="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" strokecolor="#4472c4 [3204]" strokeweight=".5pt">
                 <v:stroke endarrow="block" joinstyle="miter"/>
               </v:shape>
             </w:pict>
@@ -1879,7 +2104,7 @@
           </mc:Choice>
           <mc:Fallback>
             <w:pict>
-              <v:shape w14:anchorId="3BF0F8D1" id="Straight Arrow Connector 18" o:spid="_x0000_s1026" type="#_x0000_t32" style="position:absolute;margin-left:106.2pt;margin-top:80.6pt;width:63.6pt;height:0;z-index:251682816;visibility:visible;mso-wrap-style:square;mso-wrap-distance-left:9pt;mso-wrap-distance-top:0;mso-wrap-distance-right:9pt;mso-wrap-distance-bottom:0;mso-position-horizontal:absolute;mso-position-horizontal-relative:text;mso-position-vertical:absolute;mso-position-vertical-relative:text" o:gfxdata="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" strokecolor="#4472c4 [3204]" strokeweight=".5pt">
+              <v:shape w14:anchorId="0407D281" id="Straight Arrow Connector 18" o:spid="_x0000_s1026" type="#_x0000_t32" style="position:absolute;margin-left:106.2pt;margin-top:80.6pt;width:63.6pt;height:0;z-index:251682816;visibility:visible;mso-wrap-style:square;mso-wrap-distance-left:9pt;mso-wrap-distance-top:0;mso-wrap-distance-right:9pt;mso-wrap-distance-bottom:0;mso-position-horizontal:absolute;mso-position-horizontal-relative:text;mso-position-vertical:absolute;mso-position-vertical-relative:text" o:gfxdata="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" strokecolor="#4472c4 [3204]" strokeweight=".5pt">
                 <v:stroke endarrow="block" joinstyle="miter"/>
               </v:shape>
             </w:pict>
@@ -2310,7 +2535,12 @@
         </mc:AlternateContent>
       </w:r>
       <w:r>
-        <w:t xml:space="preserve">Based on the cosine similarity, </w:t>
+        <w:t>Based on the cosine s</w:t>
+      </w:r>
+      <w:bookmarkStart w:id="0" w:name="_GoBack"/>
+      <w:bookmarkEnd w:id="0"/>
+      <w:r>
+        <w:t xml:space="preserve">imilarity, </w:t>
       </w:r>
       <w:proofErr w:type="gramStart"/>
       <w:r>
@@ -2385,12 +2615,7 @@
                               <w:jc w:val="center"/>
                             </w:pPr>
                             <w:r>
-                              <w:t>Support, confiden</w:t>
-                            </w:r>
-                            <w:bookmarkStart w:id="0" w:name="_GoBack"/>
-                            <w:bookmarkEnd w:id="0"/>
-                            <w:r>
-                              <w:t>ce, lift</w:t>
+                              <w:t>Support, confidence, lift</w:t>
                             </w:r>
                           </w:p>
                         </w:txbxContent>
@@ -2424,12 +2649,7 @@
                         <w:jc w:val="center"/>
                       </w:pPr>
                       <w:r>
-                        <w:t>Support, confiden</w:t>
-                      </w:r>
-                      <w:bookmarkStart w:id="1" w:name="_GoBack"/>
-                      <w:bookmarkEnd w:id="1"/>
-                      <w:r>
-                        <w:t>ce, lift</w:t>
+                        <w:t>Support, confidence, lift</w:t>
                       </w:r>
                     </w:p>
                   </w:txbxContent>
@@ -2450,10 +2670,35 @@
           <w:ilvl w:val="0"/>
           <w:numId w:val="1"/>
         </w:numPr>
-      </w:pPr>
-      <w:r>
-        <w:lastRenderedPageBreak/>
-        <w:t>KNN Algorithm:</w:t>
+        <w:rPr>
+          <w:b/>
+          <w:sz w:val="28"/>
+          <w:szCs w:val="28"/>
+        </w:rPr>
+      </w:pPr>
+      <w:r>
+        <w:rPr>
+          <w:b/>
+          <w:sz w:val="28"/>
+          <w:szCs w:val="28"/>
+        </w:rPr>
+        <w:t>KNN Algorithm</w:t>
+      </w:r>
+      <w:r>
+        <w:rPr>
+          <w:b/>
+          <w:sz w:val="28"/>
+          <w:szCs w:val="28"/>
+        </w:rPr>
+        <w:t xml:space="preserve"> pseudo code</w:t>
+      </w:r>
+      <w:r>
+        <w:rPr>
+          <w:b/>
+          <w:sz w:val="28"/>
+          <w:szCs w:val="28"/>
+        </w:rPr>
+        <w:t>:</w:t>
       </w:r>
     </w:p>
     <w:p>

</xml_diff>